<commit_message>
finishing updates on study 3 based on Victoria's feedback - going to integrate this info and provide a sharp study 1+2 draft based on it.
</commit_message>
<xml_diff>
--- a/Dissertation Proposal/Restructure process/Dissertation Proposal Section Drafts/Combined final draft elements/Final Conclusion Draft.docx
+++ b/Dissertation Proposal/Restructure process/Dissertation Proposal Section Drafts/Combined final draft elements/Final Conclusion Draft.docx
@@ -358,7 +358,15 @@
         <w:t>ASDFASDFASDF</w:t>
       </w:r>
     </w:p>
-    <w:p/>
+    <w:p>
+      <w:r>
+        <w:t>All the arguments were – ‘positive’ e.g. in favor of the shit …. All the results were… ‘positive’ e.g., in favor of the shit – ERGO a plausible conclusion is that because the arguments ended up ‘having the final say’ perhaps the effect of social consensus is not actually ‘all that strong’ or ‘moral conviction’ (e.g., the FLAVOR or TYPING of the argument we used) isn’t that important, just that they got a clear argument in favor at all???</w:t>
+      </w:r>
+      <w:r>
+        <w:br/>
+        <w:t>Study 1 showed that in a vacuum however, social consensus does cohere to public opinion pretty well.</w:t>
+      </w:r>
+    </w:p>
     <w:p/>
     <w:sectPr>
       <w:pgSz w:w="12240" w:h="15840"/>
@@ -1686,6 +1694,29 @@
 </file>
 
 <file path=customXml/item1.xml><?xml version="1.0" encoding="utf-8"?>
+<b:Sources xmlns:b="http://schemas.openxmlformats.org/officeDocument/2006/bibliography" xmlns="http://schemas.openxmlformats.org/officeDocument/2006/bibliography" SelectedStyle="\APASixthEditionOfficeOnline.xsl" StyleName="APA" Version="6"/>
+</file>
+
+<file path=customXml/item2.xml><?xml version="1.0" encoding="utf-8"?>
+<p:properties xmlns:p="http://schemas.microsoft.com/office/2006/metadata/properties" xmlns:xsi="http://www.w3.org/2001/XMLSchema-instance" xmlns:pc="http://schemas.microsoft.com/office/infopath/2007/PartnerControls">
+  <documentManagement>
+    <_ip_UnifiedCompliancePolicyUIAction xmlns="http://schemas.microsoft.com/sharepoint/v3" xsi:nil="true"/>
+    <_ip_UnifiedCompliancePolicyProperties xmlns="http://schemas.microsoft.com/sharepoint/v3" xsi:nil="true"/>
+    <_activity xmlns="6015b09f-5043-4f49-8a7b-9772bd5932db" xsi:nil="true"/>
+  </documentManagement>
+</p:properties>
+</file>
+
+<file path=customXml/item3.xml><?xml version="1.0" encoding="utf-8"?>
+<?mso-contentType ?>
+<FormTemplates xmlns="http://schemas.microsoft.com/sharepoint/v3/contenttype/forms">
+  <Display>DocumentLibraryForm</Display>
+  <Edit>DocumentLibraryForm</Edit>
+  <New>DocumentLibraryForm</New>
+</FormTemplates>
+</file>
+
+<file path=customXml/item4.xml><?xml version="1.0" encoding="utf-8"?>
 <ct:contentTypeSchema xmlns:ct="http://schemas.microsoft.com/office/2006/metadata/contentType" xmlns:ma="http://schemas.microsoft.com/office/2006/metadata/properties/metaAttributes" ct:_="" ma:_="" ma:contentTypeName="Document" ma:contentTypeID="0x0101007402516817E1A7498C41FD15FE0A9B79" ma:contentTypeVersion="18" ma:contentTypeDescription="Create a new document." ma:contentTypeScope="" ma:versionID="d1edb8ae1068c066e3aa67851cd24313">
   <xsd:schema xmlns:xsd="http://www.w3.org/2001/XMLSchema" xmlns:xs="http://www.w3.org/2001/XMLSchema" xmlns:p="http://schemas.microsoft.com/office/2006/metadata/properties" xmlns:ns1="http://schemas.microsoft.com/sharepoint/v3" xmlns:ns3="6015b09f-5043-4f49-8a7b-9772bd5932db" xmlns:ns4="e31052eb-2b6e-4c50-9a35-05cb7ca444e7" targetNamespace="http://schemas.microsoft.com/office/2006/metadata/properties" ma:root="true" ma:fieldsID="ae4a153232ce27f936899b0a16c01a76" ns1:_="" ns3:_="" ns4:_="">
     <xsd:import namespace="http://schemas.microsoft.com/sharepoint/v3"/>
@@ -1943,30 +1974,34 @@
 </ct:contentTypeSchema>
 </file>
 
-<file path=customXml/item2.xml><?xml version="1.0" encoding="utf-8"?>
-<?mso-contentType ?>
-<FormTemplates xmlns="http://schemas.microsoft.com/sharepoint/v3/contenttype/forms">
-  <Display>DocumentLibraryForm</Display>
-  <Edit>DocumentLibraryForm</Edit>
-  <New>DocumentLibraryForm</New>
-</FormTemplates>
+<file path=customXml/itemProps1.xml><?xml version="1.0" encoding="utf-8"?>
+<ds:datastoreItem xmlns:ds="http://schemas.openxmlformats.org/officeDocument/2006/customXml" ds:itemID="{E76CBE9A-B066-4229-813B-EB59CD54C56B}">
+  <ds:schemaRefs>
+    <ds:schemaRef ds:uri="http://schemas.openxmlformats.org/officeDocument/2006/bibliography"/>
+  </ds:schemaRefs>
+</ds:datastoreItem>
 </file>
 
-<file path=customXml/item3.xml><?xml version="1.0" encoding="utf-8"?>
-<p:properties xmlns:p="http://schemas.microsoft.com/office/2006/metadata/properties" xmlns:xsi="http://www.w3.org/2001/XMLSchema-instance" xmlns:pc="http://schemas.microsoft.com/office/infopath/2007/PartnerControls">
-  <documentManagement>
-    <_ip_UnifiedCompliancePolicyUIAction xmlns="http://schemas.microsoft.com/sharepoint/v3" xsi:nil="true"/>
-    <_ip_UnifiedCompliancePolicyProperties xmlns="http://schemas.microsoft.com/sharepoint/v3" xsi:nil="true"/>
-    <_activity xmlns="6015b09f-5043-4f49-8a7b-9772bd5932db" xsi:nil="true"/>
-  </documentManagement>
-</p:properties>
+<file path=customXml/itemProps2.xml><?xml version="1.0" encoding="utf-8"?>
+<ds:datastoreItem xmlns:ds="http://schemas.openxmlformats.org/officeDocument/2006/customXml" ds:itemID="{21B7DAEB-1464-40C2-A52C-8AD4BE0C9E8F}">
+  <ds:schemaRefs>
+    <ds:schemaRef ds:uri="http://schemas.microsoft.com/office/2006/metadata/properties"/>
+    <ds:schemaRef ds:uri="http://schemas.microsoft.com/office/infopath/2007/PartnerControls"/>
+    <ds:schemaRef ds:uri="http://schemas.microsoft.com/sharepoint/v3"/>
+    <ds:schemaRef ds:uri="6015b09f-5043-4f49-8a7b-9772bd5932db"/>
+  </ds:schemaRefs>
+</ds:datastoreItem>
 </file>
 
-<file path=customXml/item4.xml><?xml version="1.0" encoding="utf-8"?>
-<b:Sources xmlns:b="http://schemas.openxmlformats.org/officeDocument/2006/bibliography" xmlns="http://schemas.openxmlformats.org/officeDocument/2006/bibliography" SelectedStyle="\APASixthEditionOfficeOnline.xsl" StyleName="APA" Version="6"/>
+<file path=customXml/itemProps3.xml><?xml version="1.0" encoding="utf-8"?>
+<ds:datastoreItem xmlns:ds="http://schemas.openxmlformats.org/officeDocument/2006/customXml" ds:itemID="{370C9932-052A-4234-B377-CD6828F126DD}">
+  <ds:schemaRefs>
+    <ds:schemaRef ds:uri="http://schemas.microsoft.com/sharepoint/v3/contenttype/forms"/>
+  </ds:schemaRefs>
+</ds:datastoreItem>
 </file>
 
-<file path=customXml/itemProps1.xml><?xml version="1.0" encoding="utf-8"?>
+<file path=customXml/itemProps4.xml><?xml version="1.0" encoding="utf-8"?>
 <ds:datastoreItem xmlns:ds="http://schemas.openxmlformats.org/officeDocument/2006/customXml" ds:itemID="{C6EFD1AA-79DC-4D68-94B0-05633BB8F7BB}">
   <ds:schemaRefs>
     <ds:schemaRef ds:uri="http://schemas.microsoft.com/office/2006/metadata/contentType"/>
@@ -1984,31 +2019,4 @@
     <ds:schemaRef ds:uri="http://schemas.microsoft.com/internal/obd"/>
   </ds:schemaRefs>
 </ds:datastoreItem>
-</file>
-
-<file path=customXml/itemProps2.xml><?xml version="1.0" encoding="utf-8"?>
-<ds:datastoreItem xmlns:ds="http://schemas.openxmlformats.org/officeDocument/2006/customXml" ds:itemID="{370C9932-052A-4234-B377-CD6828F126DD}">
-  <ds:schemaRefs>
-    <ds:schemaRef ds:uri="http://schemas.microsoft.com/sharepoint/v3/contenttype/forms"/>
-  </ds:schemaRefs>
-</ds:datastoreItem>
-</file>
-
-<file path=customXml/itemProps3.xml><?xml version="1.0" encoding="utf-8"?>
-<ds:datastoreItem xmlns:ds="http://schemas.openxmlformats.org/officeDocument/2006/customXml" ds:itemID="{21B7DAEB-1464-40C2-A52C-8AD4BE0C9E8F}">
-  <ds:schemaRefs>
-    <ds:schemaRef ds:uri="http://schemas.microsoft.com/office/2006/metadata/properties"/>
-    <ds:schemaRef ds:uri="http://schemas.microsoft.com/office/infopath/2007/PartnerControls"/>
-    <ds:schemaRef ds:uri="http://schemas.microsoft.com/sharepoint/v3"/>
-    <ds:schemaRef ds:uri="6015b09f-5043-4f49-8a7b-9772bd5932db"/>
-  </ds:schemaRefs>
-</ds:datastoreItem>
-</file>
-
-<file path=customXml/itemProps4.xml><?xml version="1.0" encoding="utf-8"?>
-<ds:datastoreItem xmlns:ds="http://schemas.openxmlformats.org/officeDocument/2006/customXml" ds:itemID="{E76CBE9A-B066-4229-813B-EB59CD54C56B}">
-  <ds:schemaRefs>
-    <ds:schemaRef ds:uri="http://schemas.openxmlformats.org/officeDocument/2006/bibliography"/>
-  </ds:schemaRefs>
-</ds:datastoreItem>
 </file>
</xml_diff>